<commit_message>
debut programmation ajout BdD
</commit_message>
<xml_diff>
--- a/etude_porjet_adrar.docx
+++ b/etude_porjet_adrar.docx
@@ -5782,18 +5782,12 @@
     </w:p>
     <w:p>
       <w:r>
-        <w:t xml:space="preserve">- Petite entreprise, pas </w:t>
-      </w:r>
-      <w:r>
-        <w:t>connue au début,</w:t>
+        <w:t>- Petite entreprise, pas connue au début,</w:t>
       </w:r>
     </w:p>
     <w:p>
       <w:r>
-        <w:t xml:space="preserve">- </w:t>
-      </w:r>
-      <w:r>
-        <w:t>Une grosse concurrence est déjà présente,</w:t>
+        <w:t>- Une grosse concurrence est déjà présente,</w:t>
       </w:r>
     </w:p>
     <w:p/>
@@ -5812,18 +5806,12 @@
     </w:p>
     <w:p>
       <w:r>
-        <w:t>- Rachat par un grand groupe</w:t>
-      </w:r>
-      <w:r>
-        <w:t>,</w:t>
+        <w:t>- Rachat par un grand groupe,</w:t>
       </w:r>
     </w:p>
     <w:p>
       <w:r>
-        <w:t xml:space="preserve">- </w:t>
-      </w:r>
-      <w:r>
-        <w:t xml:space="preserve">Ne pas arriver à se faire connaitre, </w:t>
+        <w:t xml:space="preserve">- Ne pas arriver à se faire connaitre, </w:t>
       </w:r>
     </w:p>
     <w:p/>
@@ -5854,10 +5842,7 @@
         <w:keepNext/>
       </w:pPr>
       <w:r>
-        <w:t xml:space="preserve">- Demande </w:t>
-      </w:r>
-      <w:r>
-        <w:t>toujours plus importante,</w:t>
+        <w:t>- Demande toujours plus importante,</w:t>
       </w:r>
     </w:p>
     <w:p/>
@@ -5869,12 +5854,7 @@
         <w:t>vente en ligne de vêtement</w:t>
       </w:r>
       <w:r>
-        <w:t xml:space="preserve"> est chargé par de grands groupes, cependant la demande reste très </w:t>
-      </w:r>
-      <w:bookmarkStart w:id="5" w:name="_GoBack"/>
-      <w:bookmarkEnd w:id="5"/>
-      <w:r>
-        <w:t xml:space="preserve">présente. </w:t>
+        <w:t xml:space="preserve"> est chargé par de grands groupes, cependant la demande reste très présente. </w:t>
       </w:r>
       <w:r>
         <w:br/>
@@ -5889,12 +5869,12 @@
           <w:lang w:val="en-US"/>
         </w:rPr>
       </w:pPr>
-      <w:bookmarkStart w:id="6" w:name="_Toc77771585"/>
+      <w:bookmarkStart w:id="5" w:name="_Toc77771585"/>
       <w:r>
         <w:lastRenderedPageBreak/>
         <w:t>Use case</w:t>
       </w:r>
-      <w:bookmarkEnd w:id="6"/>
+      <w:bookmarkEnd w:id="5"/>
     </w:p>
     <w:p>
       <w:pPr>
@@ -5956,24 +5936,14 @@
       <w:r>
         <w:t xml:space="preserve">Figure </w:t>
       </w:r>
-      <w:r>
-        <w:fldChar w:fldCharType="begin"/>
-      </w:r>
-      <w:r>
-        <w:instrText xml:space="preserve"> SEQ Figure \* ARABIC </w:instrText>
-      </w:r>
-      <w:r>
-        <w:fldChar w:fldCharType="separate"/>
-      </w:r>
-      <w:r>
-        <w:rPr>
-          <w:noProof/>
-        </w:rPr>
-        <w:t>1</w:t>
-      </w:r>
-      <w:r>
-        <w:fldChar w:fldCharType="end"/>
-      </w:r>
+      <w:fldSimple w:instr=" SEQ Figure \* ARABIC ">
+        <w:r>
+          <w:rPr>
+            <w:noProof/>
+          </w:rPr>
+          <w:t>1</w:t>
+        </w:r>
+      </w:fldSimple>
       <w:r>
         <w:t xml:space="preserve"> : Use Case V3</w:t>
       </w:r>
@@ -5983,12 +5953,12 @@
       <w:pPr>
         <w:pStyle w:val="Titre1"/>
       </w:pPr>
-      <w:bookmarkStart w:id="7" w:name="_Toc77771586"/>
+      <w:bookmarkStart w:id="6" w:name="_Toc77771586"/>
       <w:r>
         <w:lastRenderedPageBreak/>
         <w:t>Fonctionnalités</w:t>
       </w:r>
-      <w:bookmarkEnd w:id="7"/>
+      <w:bookmarkEnd w:id="6"/>
     </w:p>
     <w:p>
       <w:pPr>
@@ -5998,11 +5968,11 @@
           <w:numId w:val="10"/>
         </w:numPr>
       </w:pPr>
-      <w:bookmarkStart w:id="8" w:name="_Toc77771587"/>
+      <w:bookmarkStart w:id="7" w:name="_Toc77771587"/>
       <w:r>
         <w:t>Détails des fonctionnalités</w:t>
       </w:r>
-      <w:bookmarkEnd w:id="8"/>
+      <w:bookmarkEnd w:id="7"/>
     </w:p>
     <w:p>
       <w:r>
@@ -6411,7 +6381,7 @@
       <w:pPr>
         <w:pStyle w:val="Titre2"/>
       </w:pPr>
-      <w:bookmarkStart w:id="9" w:name="_Toc77771588"/>
+      <w:bookmarkStart w:id="8" w:name="_Toc77771588"/>
       <w:r>
         <w:t>Contrainte</w:t>
       </w:r>
@@ -6424,7 +6394,7 @@
       <w:r>
         <w:t>s</w:t>
       </w:r>
-      <w:bookmarkEnd w:id="9"/>
+      <w:bookmarkEnd w:id="8"/>
       <w:r>
         <w:t xml:space="preserve"> </w:t>
       </w:r>
@@ -6440,7 +6410,7 @@
       </w:r>
       <w:proofErr w:type="spellStart"/>
       <w:r>
-        <w:t>php</w:t>
+        <w:t>sql</w:t>
       </w:r>
       <w:proofErr w:type="spellEnd"/>
       <w:r>
@@ -6484,10 +6454,7 @@
       </w:r>
       <w:proofErr w:type="spellEnd"/>
       <w:r>
-        <w:t xml:space="preserve"> mais plus la deuxième option qui sera l’utilisation des langages </w:t>
-      </w:r>
-      <w:r>
-        <w:t>HTML/CSS/JavaScript</w:t>
+        <w:t xml:space="preserve"> mais plus la deuxième option qui sera l’utilisation des langages HTML/CSS/JavaScript</w:t>
       </w:r>
       <w:r>
         <w:t>.</w:t>
@@ -6505,12 +6472,12 @@
       <w:pPr>
         <w:pStyle w:val="Titre1"/>
       </w:pPr>
-      <w:bookmarkStart w:id="10" w:name="_Toc77771589"/>
+      <w:bookmarkStart w:id="9" w:name="_Toc77771589"/>
       <w:r>
         <w:lastRenderedPageBreak/>
         <w:t>Dictionnaire</w:t>
       </w:r>
-      <w:bookmarkEnd w:id="10"/>
+      <w:bookmarkEnd w:id="9"/>
     </w:p>
     <w:tbl>
       <w:tblPr>
@@ -7871,39 +7838,381 @@
       <w:tr>
         <w:tc>
           <w:tcPr>
+            <w:cnfStyle w:val="001000000000" w:firstRow="0" w:lastRow="0" w:firstColumn="1" w:lastColumn="0" w:oddVBand="0" w:evenVBand="0" w:oddHBand="0" w:evenHBand="0" w:firstRowFirstColumn="0" w:firstRowLastColumn="0" w:lastRowFirstColumn="0" w:lastRowLastColumn="0"/>
             <w:tcW w:w="3020" w:type="dxa"/>
           </w:tcPr>
           <w:p>
+            <w:r>
+              <w:t>Stock</w:t>
+            </w:r>
+          </w:p>
+        </w:tc>
+        <w:tc>
+          <w:tcPr>
+            <w:tcW w:w="3020" w:type="dxa"/>
+          </w:tcPr>
+          <w:p>
             <w:pPr>
-              <w:cnfStyle w:val="001000000000" w:firstRow="0" w:lastRow="0" w:firstColumn="1" w:lastColumn="0" w:oddVBand="0" w:evenVBand="0" w:oddHBand="0" w:evenHBand="0" w:firstRowFirstColumn="0" w:firstRowLastColumn="0" w:lastRowFirstColumn="0" w:lastRowLastColumn="0"/>
+              <w:cnfStyle w:val="000000000000" w:firstRow="0" w:lastRow="0" w:firstColumn="0" w:lastColumn="0" w:oddVBand="0" w:evenVBand="0" w:oddHBand="0" w:evenHBand="0" w:firstRowFirstColumn="0" w:firstRowLastColumn="0" w:lastRowFirstColumn="0" w:lastRowLastColumn="0"/>
             </w:pPr>
-            <w:r>
-              <w:t>Stock</w:t>
-            </w:r>
-          </w:p>
-        </w:tc>
-        <w:tc>
-          <w:tcPr>
+            <w:proofErr w:type="spellStart"/>
+            <w:r>
+              <w:t>Quantité_article</w:t>
+            </w:r>
+            <w:proofErr w:type="spellEnd"/>
+          </w:p>
+        </w:tc>
+        <w:tc>
+          <w:tcPr>
+            <w:tcW w:w="3021" w:type="dxa"/>
+          </w:tcPr>
+          <w:p>
+            <w:pPr>
+              <w:cnfStyle w:val="000000000000" w:firstRow="0" w:lastRow="0" w:firstColumn="0" w:lastColumn="0" w:oddVBand="0" w:evenVBand="0" w:oddHBand="0" w:evenHBand="0" w:firstRowFirstColumn="0" w:firstRowLastColumn="0" w:lastRowFirstColumn="0" w:lastRowLastColumn="0"/>
+            </w:pPr>
+            <w:proofErr w:type="spellStart"/>
+            <w:r>
+              <w:t>number</w:t>
+            </w:r>
+            <w:proofErr w:type="spellEnd"/>
+          </w:p>
+        </w:tc>
+      </w:tr>
+      <w:tr>
+        <w:tc>
+          <w:tcPr>
+            <w:cnfStyle w:val="001000000000" w:firstRow="0" w:lastRow="0" w:firstColumn="1" w:lastColumn="0" w:oddVBand="0" w:evenVBand="0" w:oddHBand="0" w:evenHBand="0" w:firstRowFirstColumn="0" w:firstRowLastColumn="0" w:lastRowFirstColumn="0" w:lastRowLastColumn="0"/>
             <w:tcW w:w="3020" w:type="dxa"/>
           </w:tcPr>
           <w:p>
             <w:proofErr w:type="spellStart"/>
             <w:r>
-              <w:t>Quantité_article</w:t>
+              <w:t>Role</w:t>
             </w:r>
             <w:proofErr w:type="spellEnd"/>
           </w:p>
         </w:tc>
         <w:tc>
           <w:tcPr>
+            <w:tcW w:w="3020" w:type="dxa"/>
+          </w:tcPr>
+          <w:p>
+            <w:pPr>
+              <w:cnfStyle w:val="000000000000" w:firstRow="0" w:lastRow="0" w:firstColumn="0" w:lastColumn="0" w:oddVBand="0" w:evenVBand="0" w:oddHBand="0" w:evenHBand="0" w:firstRowFirstColumn="0" w:firstRowLastColumn="0" w:lastRowFirstColumn="0" w:lastRowLastColumn="0"/>
+            </w:pPr>
+            <w:proofErr w:type="spellStart"/>
+            <w:r>
+              <w:t>Id_role</w:t>
+            </w:r>
+            <w:proofErr w:type="spellEnd"/>
+          </w:p>
+        </w:tc>
+        <w:tc>
+          <w:tcPr>
             <w:tcW w:w="3021" w:type="dxa"/>
           </w:tcPr>
           <w:p>
+            <w:pPr>
+              <w:cnfStyle w:val="000000000000" w:firstRow="0" w:lastRow="0" w:firstColumn="0" w:lastColumn="0" w:oddVBand="0" w:evenVBand="0" w:oddHBand="0" w:evenHBand="0" w:firstRowFirstColumn="0" w:firstRowLastColumn="0" w:lastRowFirstColumn="0" w:lastRowLastColumn="0"/>
+            </w:pPr>
+            <w:r>
+              <w:t>long</w:t>
+            </w:r>
+          </w:p>
+        </w:tc>
+      </w:tr>
+      <w:tr>
+        <w:tc>
+          <w:tcPr>
+            <w:cnfStyle w:val="001000000000" w:firstRow="0" w:lastRow="0" w:firstColumn="1" w:lastColumn="0" w:oddVBand="0" w:evenVBand="0" w:oddHBand="0" w:evenHBand="0" w:firstRowFirstColumn="0" w:firstRowLastColumn="0" w:lastRowFirstColumn="0" w:lastRowLastColumn="0"/>
+            <w:tcW w:w="3020" w:type="dxa"/>
+          </w:tcPr>
+          <w:p>
             <w:proofErr w:type="spellStart"/>
             <w:r>
-              <w:t>number</w:t>
+              <w:t>Role</w:t>
             </w:r>
             <w:proofErr w:type="spellEnd"/>
+          </w:p>
+        </w:tc>
+        <w:tc>
+          <w:tcPr>
+            <w:tcW w:w="3020" w:type="dxa"/>
+          </w:tcPr>
+          <w:p>
+            <w:pPr>
+              <w:cnfStyle w:val="000000000000" w:firstRow="0" w:lastRow="0" w:firstColumn="0" w:lastColumn="0" w:oddVBand="0" w:evenVBand="0" w:oddHBand="0" w:evenHBand="0" w:firstRowFirstColumn="0" w:firstRowLastColumn="0" w:lastRowFirstColumn="0" w:lastRowLastColumn="0"/>
+            </w:pPr>
+            <w:proofErr w:type="spellStart"/>
+            <w:r>
+              <w:t>Nom_role</w:t>
+            </w:r>
+            <w:proofErr w:type="spellEnd"/>
+          </w:p>
+        </w:tc>
+        <w:tc>
+          <w:tcPr>
+            <w:tcW w:w="3021" w:type="dxa"/>
+          </w:tcPr>
+          <w:p>
+            <w:pPr>
+              <w:cnfStyle w:val="000000000000" w:firstRow="0" w:lastRow="0" w:firstColumn="0" w:lastColumn="0" w:oddVBand="0" w:evenVBand="0" w:oddHBand="0" w:evenHBand="0" w:firstRowFirstColumn="0" w:firstRowLastColumn="0" w:lastRowFirstColumn="0" w:lastRowLastColumn="0"/>
+            </w:pPr>
+            <w:proofErr w:type="spellStart"/>
+            <w:r>
+              <w:t>VarChar</w:t>
+            </w:r>
+            <w:proofErr w:type="spellEnd"/>
+            <w:r>
+              <w:t>(50)</w:t>
+            </w:r>
+          </w:p>
+        </w:tc>
+      </w:tr>
+      <w:tr>
+        <w:tc>
+          <w:tcPr>
+            <w:cnfStyle w:val="001000000000" w:firstRow="0" w:lastRow="0" w:firstColumn="1" w:lastColumn="0" w:oddVBand="0" w:evenVBand="0" w:oddHBand="0" w:evenHBand="0" w:firstRowFirstColumn="0" w:firstRowLastColumn="0" w:lastRowFirstColumn="0" w:lastRowLastColumn="0"/>
+            <w:tcW w:w="3020" w:type="dxa"/>
+          </w:tcPr>
+          <w:p>
+            <w:r>
+              <w:t>Commande</w:t>
+            </w:r>
+          </w:p>
+        </w:tc>
+        <w:tc>
+          <w:tcPr>
+            <w:tcW w:w="3020" w:type="dxa"/>
+          </w:tcPr>
+          <w:p>
+            <w:pPr>
+              <w:cnfStyle w:val="000000000000" w:firstRow="0" w:lastRow="0" w:firstColumn="0" w:lastColumn="0" w:oddVBand="0" w:evenVBand="0" w:oddHBand="0" w:evenHBand="0" w:firstRowFirstColumn="0" w:firstRowLastColumn="0" w:lastRowFirstColumn="0" w:lastRowLastColumn="0"/>
+            </w:pPr>
+            <w:proofErr w:type="spellStart"/>
+            <w:r>
+              <w:t>Id_commande</w:t>
+            </w:r>
+            <w:proofErr w:type="spellEnd"/>
+          </w:p>
+        </w:tc>
+        <w:tc>
+          <w:tcPr>
+            <w:tcW w:w="3021" w:type="dxa"/>
+          </w:tcPr>
+          <w:p>
+            <w:pPr>
+              <w:cnfStyle w:val="000000000000" w:firstRow="0" w:lastRow="0" w:firstColumn="0" w:lastColumn="0" w:oddVBand="0" w:evenVBand="0" w:oddHBand="0" w:evenHBand="0" w:firstRowFirstColumn="0" w:firstRowLastColumn="0" w:lastRowFirstColumn="0" w:lastRowLastColumn="0"/>
+            </w:pPr>
+            <w:r>
+              <w:t>long</w:t>
+            </w:r>
+          </w:p>
+        </w:tc>
+      </w:tr>
+      <w:tr>
+        <w:tc>
+          <w:tcPr>
+            <w:cnfStyle w:val="001000000000" w:firstRow="0" w:lastRow="0" w:firstColumn="1" w:lastColumn="0" w:oddVBand="0" w:evenVBand="0" w:oddHBand="0" w:evenHBand="0" w:firstRowFirstColumn="0" w:firstRowLastColumn="0" w:lastRowFirstColumn="0" w:lastRowLastColumn="0"/>
+            <w:tcW w:w="3020" w:type="dxa"/>
+          </w:tcPr>
+          <w:p/>
+        </w:tc>
+        <w:tc>
+          <w:tcPr>
+            <w:tcW w:w="3020" w:type="dxa"/>
+          </w:tcPr>
+          <w:p>
+            <w:pPr>
+              <w:cnfStyle w:val="000000000000" w:firstRow="0" w:lastRow="0" w:firstColumn="0" w:lastColumn="0" w:oddVBand="0" w:evenVBand="0" w:oddHBand="0" w:evenHBand="0" w:firstRowFirstColumn="0" w:firstRowLastColumn="0" w:lastRowFirstColumn="0" w:lastRowLastColumn="0"/>
+            </w:pPr>
+          </w:p>
+        </w:tc>
+        <w:tc>
+          <w:tcPr>
+            <w:tcW w:w="3021" w:type="dxa"/>
+          </w:tcPr>
+          <w:p>
+            <w:pPr>
+              <w:cnfStyle w:val="000000000000" w:firstRow="0" w:lastRow="0" w:firstColumn="0" w:lastColumn="0" w:oddVBand="0" w:evenVBand="0" w:oddHBand="0" w:evenHBand="0" w:firstRowFirstColumn="0" w:firstRowLastColumn="0" w:lastRowFirstColumn="0" w:lastRowLastColumn="0"/>
+            </w:pPr>
+          </w:p>
+        </w:tc>
+      </w:tr>
+      <w:tr>
+        <w:tc>
+          <w:tcPr>
+            <w:cnfStyle w:val="001000000000" w:firstRow="0" w:lastRow="0" w:firstColumn="1" w:lastColumn="0" w:oddVBand="0" w:evenVBand="0" w:oddHBand="0" w:evenHBand="0" w:firstRowFirstColumn="0" w:firstRowLastColumn="0" w:lastRowFirstColumn="0" w:lastRowLastColumn="0"/>
+            <w:tcW w:w="3020" w:type="dxa"/>
+          </w:tcPr>
+          <w:p>
+            <w:r>
+              <w:t>Collection</w:t>
+            </w:r>
+          </w:p>
+        </w:tc>
+        <w:tc>
+          <w:tcPr>
+            <w:tcW w:w="3020" w:type="dxa"/>
+          </w:tcPr>
+          <w:p>
+            <w:pPr>
+              <w:cnfStyle w:val="000000000000" w:firstRow="0" w:lastRow="0" w:firstColumn="0" w:lastColumn="0" w:oddVBand="0" w:evenVBand="0" w:oddHBand="0" w:evenHBand="0" w:firstRowFirstColumn="0" w:firstRowLastColumn="0" w:lastRowFirstColumn="0" w:lastRowLastColumn="0"/>
+            </w:pPr>
+            <w:proofErr w:type="spellStart"/>
+            <w:r>
+              <w:t>Id_collection</w:t>
+            </w:r>
+            <w:proofErr w:type="spellEnd"/>
+          </w:p>
+        </w:tc>
+        <w:tc>
+          <w:tcPr>
+            <w:tcW w:w="3021" w:type="dxa"/>
+          </w:tcPr>
+          <w:p>
+            <w:pPr>
+              <w:cnfStyle w:val="000000000000" w:firstRow="0" w:lastRow="0" w:firstColumn="0" w:lastColumn="0" w:oddVBand="0" w:evenVBand="0" w:oddHBand="0" w:evenHBand="0" w:firstRowFirstColumn="0" w:firstRowLastColumn="0" w:lastRowFirstColumn="0" w:lastRowLastColumn="0"/>
+            </w:pPr>
+            <w:r>
+              <w:t>long</w:t>
+            </w:r>
+          </w:p>
+        </w:tc>
+      </w:tr>
+      <w:tr>
+        <w:tc>
+          <w:tcPr>
+            <w:cnfStyle w:val="001000000000" w:firstRow="0" w:lastRow="0" w:firstColumn="1" w:lastColumn="0" w:oddVBand="0" w:evenVBand="0" w:oddHBand="0" w:evenHBand="0" w:firstRowFirstColumn="0" w:firstRowLastColumn="0" w:lastRowFirstColumn="0" w:lastRowLastColumn="0"/>
+            <w:tcW w:w="3020" w:type="dxa"/>
+          </w:tcPr>
+          <w:p>
+            <w:r>
+              <w:t>Collection</w:t>
+            </w:r>
+          </w:p>
+        </w:tc>
+        <w:tc>
+          <w:tcPr>
+            <w:tcW w:w="3020" w:type="dxa"/>
+          </w:tcPr>
+          <w:p>
+            <w:pPr>
+              <w:cnfStyle w:val="000000000000" w:firstRow="0" w:lastRow="0" w:firstColumn="0" w:lastColumn="0" w:oddVBand="0" w:evenVBand="0" w:oddHBand="0" w:evenHBand="0" w:firstRowFirstColumn="0" w:firstRowLastColumn="0" w:lastRowFirstColumn="0" w:lastRowLastColumn="0"/>
+            </w:pPr>
+            <w:proofErr w:type="spellStart"/>
+            <w:r>
+              <w:t>Partenaire_collection</w:t>
+            </w:r>
+            <w:proofErr w:type="spellEnd"/>
+          </w:p>
+        </w:tc>
+        <w:tc>
+          <w:tcPr>
+            <w:tcW w:w="3021" w:type="dxa"/>
+          </w:tcPr>
+          <w:p>
+            <w:pPr>
+              <w:cnfStyle w:val="000000000000" w:firstRow="0" w:lastRow="0" w:firstColumn="0" w:lastColumn="0" w:oddVBand="0" w:evenVBand="0" w:oddHBand="0" w:evenHBand="0" w:firstRowFirstColumn="0" w:firstRowLastColumn="0" w:lastRowFirstColumn="0" w:lastRowLastColumn="0"/>
+            </w:pPr>
+            <w:proofErr w:type="spellStart"/>
+            <w:r>
+              <w:t>VarChar</w:t>
+            </w:r>
+            <w:proofErr w:type="spellEnd"/>
+            <w:r>
+              <w:t>(150)</w:t>
+            </w:r>
+          </w:p>
+        </w:tc>
+      </w:tr>
+      <w:tr>
+        <w:tc>
+          <w:tcPr>
+            <w:cnfStyle w:val="001000000000" w:firstRow="0" w:lastRow="0" w:firstColumn="1" w:lastColumn="0" w:oddVBand="0" w:evenVBand="0" w:oddHBand="0" w:evenHBand="0" w:firstRowFirstColumn="0" w:firstRowLastColumn="0" w:lastRowFirstColumn="0" w:lastRowLastColumn="0"/>
+            <w:tcW w:w="3020" w:type="dxa"/>
+          </w:tcPr>
+          <w:p>
+            <w:bookmarkStart w:id="10" w:name="_GoBack"/>
+            <w:bookmarkEnd w:id="10"/>
+          </w:p>
+        </w:tc>
+        <w:tc>
+          <w:tcPr>
+            <w:tcW w:w="3020" w:type="dxa"/>
+          </w:tcPr>
+          <w:p>
+            <w:pPr>
+              <w:cnfStyle w:val="000000000000" w:firstRow="0" w:lastRow="0" w:firstColumn="0" w:lastColumn="0" w:oddVBand="0" w:evenVBand="0" w:oddHBand="0" w:evenHBand="0" w:firstRowFirstColumn="0" w:firstRowLastColumn="0" w:lastRowFirstColumn="0" w:lastRowLastColumn="0"/>
+            </w:pPr>
+          </w:p>
+        </w:tc>
+        <w:tc>
+          <w:tcPr>
+            <w:tcW w:w="3021" w:type="dxa"/>
+          </w:tcPr>
+          <w:p>
+            <w:pPr>
+              <w:cnfStyle w:val="000000000000" w:firstRow="0" w:lastRow="0" w:firstColumn="0" w:lastColumn="0" w:oddVBand="0" w:evenVBand="0" w:oddHBand="0" w:evenHBand="0" w:firstRowFirstColumn="0" w:firstRowLastColumn="0" w:lastRowFirstColumn="0" w:lastRowLastColumn="0"/>
+            </w:pPr>
+          </w:p>
+        </w:tc>
+      </w:tr>
+      <w:tr>
+        <w:tc>
+          <w:tcPr>
+            <w:cnfStyle w:val="001000000000" w:firstRow="0" w:lastRow="0" w:firstColumn="1" w:lastColumn="0" w:oddVBand="0" w:evenVBand="0" w:oddHBand="0" w:evenHBand="0" w:firstRowFirstColumn="0" w:firstRowLastColumn="0" w:lastRowFirstColumn="0" w:lastRowLastColumn="0"/>
+            <w:tcW w:w="3020" w:type="dxa"/>
+          </w:tcPr>
+          <w:p/>
+        </w:tc>
+        <w:tc>
+          <w:tcPr>
+            <w:tcW w:w="3020" w:type="dxa"/>
+          </w:tcPr>
+          <w:p>
+            <w:pPr>
+              <w:cnfStyle w:val="000000000000" w:firstRow="0" w:lastRow="0" w:firstColumn="0" w:lastColumn="0" w:oddVBand="0" w:evenVBand="0" w:oddHBand="0" w:evenHBand="0" w:firstRowFirstColumn="0" w:firstRowLastColumn="0" w:lastRowFirstColumn="0" w:lastRowLastColumn="0"/>
+            </w:pPr>
+          </w:p>
+        </w:tc>
+        <w:tc>
+          <w:tcPr>
+            <w:tcW w:w="3021" w:type="dxa"/>
+          </w:tcPr>
+          <w:p>
+            <w:pPr>
+              <w:cnfStyle w:val="000000000000" w:firstRow="0" w:lastRow="0" w:firstColumn="0" w:lastColumn="0" w:oddVBand="0" w:evenVBand="0" w:oddHBand="0" w:evenHBand="0" w:firstRowFirstColumn="0" w:firstRowLastColumn="0" w:lastRowFirstColumn="0" w:lastRowLastColumn="0"/>
+            </w:pPr>
+          </w:p>
+        </w:tc>
+      </w:tr>
+      <w:tr>
+        <w:tc>
+          <w:tcPr>
+            <w:cnfStyle w:val="001000000000" w:firstRow="0" w:lastRow="0" w:firstColumn="1" w:lastColumn="0" w:oddVBand="0" w:evenVBand="0" w:oddHBand="0" w:evenHBand="0" w:firstRowFirstColumn="0" w:firstRowLastColumn="0" w:lastRowFirstColumn="0" w:lastRowLastColumn="0"/>
+            <w:tcW w:w="3020" w:type="dxa"/>
+          </w:tcPr>
+          <w:p/>
+        </w:tc>
+        <w:tc>
+          <w:tcPr>
+            <w:tcW w:w="3020" w:type="dxa"/>
+          </w:tcPr>
+          <w:p>
+            <w:pPr>
+              <w:cnfStyle w:val="000000000000" w:firstRow="0" w:lastRow="0" w:firstColumn="0" w:lastColumn="0" w:oddVBand="0" w:evenVBand="0" w:oddHBand="0" w:evenHBand="0" w:firstRowFirstColumn="0" w:firstRowLastColumn="0" w:lastRowFirstColumn="0" w:lastRowLastColumn="0"/>
+            </w:pPr>
+          </w:p>
+        </w:tc>
+        <w:tc>
+          <w:tcPr>
+            <w:tcW w:w="3021" w:type="dxa"/>
+          </w:tcPr>
+          <w:p>
+            <w:pPr>
+              <w:cnfStyle w:val="000000000000" w:firstRow="0" w:lastRow="0" w:firstColumn="0" w:lastColumn="0" w:oddVBand="0" w:evenVBand="0" w:oddHBand="0" w:evenHBand="0" w:firstRowFirstColumn="0" w:firstRowLastColumn="0" w:lastRowFirstColumn="0" w:lastRowLastColumn="0"/>
+            </w:pPr>
           </w:p>
         </w:tc>
       </w:tr>
@@ -7999,6 +8308,7 @@
               <w:dataBinding w:prefixMappings="xmlns:ns0='http://purl.org/dc/elements/1.1/' xmlns:ns1='http://schemas.openxmlformats.org/package/2006/metadata/core-properties' " w:xpath="/ns1:coreProperties[1]/ns0:title[1]" w:storeItemID="{6C3C8BC8-F283-45AE-878A-BAB7291924A1}"/>
               <w:text/>
             </w:sdtPr>
+            <w:sdtEndPr/>
             <w:sdtContent>
               <w:r>
                 <w:rPr>
@@ -8036,6 +8346,7 @@
             <w:dataBinding w:prefixMappings="xmlns:ns0='http://purl.org/dc/elements/1.1/' xmlns:ns1='http://schemas.openxmlformats.org/package/2006/metadata/core-properties' " w:xpath="/ns1:coreProperties[1]/ns0:creator[1]" w:storeItemID="{6C3C8BC8-F283-45AE-878A-BAB7291924A1}"/>
             <w:text/>
           </w:sdtPr>
+          <w:sdtEndPr/>
           <w:sdtContent>
             <w:p>
               <w:pPr>
@@ -9555,6 +9866,7 @@
   <w:style w:type="character" w:default="1" w:styleId="Policepardfaut">
     <w:name w:val="Default Paragraph Font"/>
     <w:uiPriority w:val="1"/>
+    <w:semiHidden/>
     <w:unhideWhenUsed/>
   </w:style>
   <w:style w:type="table" w:default="1" w:styleId="TableauNormal">
@@ -10209,6 +10521,7 @@
   </w:compat>
   <w:rsids>
     <w:rsidRoot w:val="00B27F79"/>
+    <w:rsid w:val="004A6A89"/>
     <w:rsid w:val="00B27F79"/>
   </w:rsids>
   <m:mathPr>
@@ -11014,7 +11327,7 @@
 </file>
 
 <file path=customXml/itemProps2.xml><?xml version="1.0" encoding="utf-8"?>
-<ds:datastoreItem xmlns:ds="http://schemas.openxmlformats.org/officeDocument/2006/customXml" ds:itemID="{85CFCD19-3443-418F-B54B-1C6F81E44026}">
+<ds:datastoreItem xmlns:ds="http://schemas.openxmlformats.org/officeDocument/2006/customXml" ds:itemID="{49781C04-A33F-4504-912C-D6A79BF2B43D}">
   <ds:schemaRefs>
     <ds:schemaRef ds:uri="http://schemas.openxmlformats.org/officeDocument/2006/bibliography"/>
   </ds:schemaRefs>

</xml_diff>